<commit_message>
Update Progress Report A6
</commit_message>
<xml_diff>
--- a/Assignment 6 - Simulation/group_13_a6_progress.docx
+++ b/Assignment 6 - Simulation/group_13_a6_progress.docx
@@ -168,8 +168,162 @@
           <w:sz w:val="24"/>
           <w:szCs w:val="24"/>
         </w:rPr>
-        <w:t xml:space="preserve">a ball or multiple balls riding up an elevator and moving along a path, being affected by various forces, until it reaches the exit. Some of the forces may include spring, friction (sliding and rolling), gravity, being struck by objects, etc. The whole sequence of events in the scene should take around 5-10 seconds and will loop. </w:t>
-      </w:r>
+        <w:t>a</w:t>
+      </w:r>
+      <w:r>
+        <w:rPr>
+          <w:rFonts w:ascii="Times New Roman" w:hAnsi="Times New Roman" w:cs="Times New Roman"/>
+          <w:sz w:val="24"/>
+          <w:szCs w:val="24"/>
+        </w:rPr>
+        <w:t xml:space="preserve"> ball </w:t>
+      </w:r>
+      <w:r>
+        <w:rPr>
+          <w:rFonts w:ascii="Times New Roman" w:hAnsi="Times New Roman" w:cs="Times New Roman"/>
+          <w:sz w:val="24"/>
+          <w:szCs w:val="24"/>
+        </w:rPr>
+        <w:t>moving</w:t>
+      </w:r>
+      <w:r>
+        <w:rPr>
+          <w:rFonts w:ascii="Times New Roman" w:hAnsi="Times New Roman" w:cs="Times New Roman"/>
+          <w:sz w:val="24"/>
+          <w:szCs w:val="24"/>
+        </w:rPr>
+        <w:t xml:space="preserve"> up an elevator and along a </w:t>
+      </w:r>
+      <w:r>
+        <w:rPr>
+          <w:rFonts w:ascii="Times New Roman" w:hAnsi="Times New Roman" w:cs="Times New Roman"/>
+          <w:sz w:val="24"/>
+          <w:szCs w:val="24"/>
+        </w:rPr>
+        <w:t>platform</w:t>
+      </w:r>
+      <w:r>
+        <w:rPr>
+          <w:rFonts w:ascii="Times New Roman" w:hAnsi="Times New Roman" w:cs="Times New Roman"/>
+          <w:sz w:val="24"/>
+          <w:szCs w:val="24"/>
+        </w:rPr>
+        <w:t xml:space="preserve"> </w:t>
+      </w:r>
+      <w:r>
+        <w:rPr>
+          <w:rFonts w:ascii="Times New Roman" w:hAnsi="Times New Roman" w:cs="Times New Roman"/>
+          <w:sz w:val="24"/>
+          <w:szCs w:val="24"/>
+        </w:rPr>
+        <w:t>where</w:t>
+      </w:r>
+      <w:r>
+        <w:rPr>
+          <w:rFonts w:ascii="Times New Roman" w:hAnsi="Times New Roman" w:cs="Times New Roman"/>
+          <w:sz w:val="24"/>
+          <w:szCs w:val="24"/>
+        </w:rPr>
+        <w:t xml:space="preserve"> various forces</w:t>
+      </w:r>
+      <w:r>
+        <w:rPr>
+          <w:rFonts w:ascii="Times New Roman" w:hAnsi="Times New Roman" w:cs="Times New Roman"/>
+          <w:sz w:val="24"/>
+          <w:szCs w:val="24"/>
+        </w:rPr>
+        <w:t xml:space="preserve"> affect it</w:t>
+      </w:r>
+      <w:r>
+        <w:rPr>
+          <w:rFonts w:ascii="Times New Roman" w:hAnsi="Times New Roman" w:cs="Times New Roman"/>
+          <w:sz w:val="24"/>
+          <w:szCs w:val="24"/>
+        </w:rPr>
+        <w:t xml:space="preserve"> until </w:t>
+      </w:r>
+      <w:r>
+        <w:rPr>
+          <w:rFonts w:ascii="Times New Roman" w:hAnsi="Times New Roman" w:cs="Times New Roman"/>
+          <w:sz w:val="24"/>
+          <w:szCs w:val="24"/>
+        </w:rPr>
+        <w:t>it</w:t>
+      </w:r>
+      <w:r>
+        <w:rPr>
+          <w:rFonts w:ascii="Times New Roman" w:hAnsi="Times New Roman" w:cs="Times New Roman"/>
+          <w:sz w:val="24"/>
+          <w:szCs w:val="24"/>
+        </w:rPr>
+        <w:t xml:space="preserve"> reach</w:t>
+      </w:r>
+      <w:r>
+        <w:rPr>
+          <w:rFonts w:ascii="Times New Roman" w:hAnsi="Times New Roman" w:cs="Times New Roman"/>
+          <w:sz w:val="24"/>
+          <w:szCs w:val="24"/>
+        </w:rPr>
+        <w:t>es</w:t>
+      </w:r>
+      <w:r>
+        <w:rPr>
+          <w:rFonts w:ascii="Times New Roman" w:hAnsi="Times New Roman" w:cs="Times New Roman"/>
+          <w:sz w:val="24"/>
+          <w:szCs w:val="24"/>
+        </w:rPr>
+        <w:t xml:space="preserve"> the exit. Some of the forces include spring</w:t>
+      </w:r>
+      <w:r>
+        <w:rPr>
+          <w:rFonts w:ascii="Times New Roman" w:hAnsi="Times New Roman" w:cs="Times New Roman"/>
+          <w:sz w:val="24"/>
+          <w:szCs w:val="24"/>
+        </w:rPr>
+        <w:t>s</w:t>
+      </w:r>
+      <w:r>
+        <w:rPr>
+          <w:rFonts w:ascii="Times New Roman" w:hAnsi="Times New Roman" w:cs="Times New Roman"/>
+          <w:sz w:val="24"/>
+          <w:szCs w:val="24"/>
+        </w:rPr>
+        <w:t xml:space="preserve">, friction (sliding and rolling), gravity, being struck by objects, etc. The whole sequence of events in the scene should take around 5-10 seconds and will loop. </w:t>
+      </w:r>
+      <w:r>
+        <w:rPr>
+          <w:rFonts w:ascii="Times New Roman" w:hAnsi="Times New Roman" w:cs="Times New Roman"/>
+          <w:sz w:val="24"/>
+          <w:szCs w:val="24"/>
+        </w:rPr>
+        <w:t>This simulation will require the implementation of a ball class, a platform class, and various force actors that will be elaborated upon in the UML diagram below.</w:t>
+      </w:r>
+      <w:r>
+        <w:rPr>
+          <w:rFonts w:ascii="Times New Roman" w:hAnsi="Times New Roman" w:cs="Times New Roman"/>
+          <w:sz w:val="24"/>
+          <w:szCs w:val="24"/>
+        </w:rPr>
+        <w:t xml:space="preserve"> In terms of interactivity, we plan on including mouse input to </w:t>
+      </w:r>
+      <w:r>
+        <w:rPr>
+          <w:rFonts w:ascii="Times New Roman" w:hAnsi="Times New Roman" w:cs="Times New Roman"/>
+          <w:sz w:val="24"/>
+          <w:szCs w:val="24"/>
+        </w:rPr>
+        <w:t>introduce obstacles to the scene.</w:t>
+      </w:r>
+    </w:p>
+    <w:p>
+      <w:pPr>
+        <w:spacing w:line="360" w:lineRule="auto"/>
+        <w:rPr>
+          <w:rFonts w:ascii="Times New Roman" w:hAnsi="Times New Roman" w:cs="Times New Roman"/>
+          <w:sz w:val="24"/>
+          <w:szCs w:val="24"/>
+        </w:rPr>
+      </w:pPr>
     </w:p>
     <w:p>
       <w:pPr>
@@ -210,7 +364,15 @@
           <w:sz w:val="24"/>
           <w:szCs w:val="24"/>
         </w:rPr>
-        <w:t xml:space="preserve">Our current progress on the </w:t>
+        <w:t>Currently, our</w:t>
+      </w:r>
+      <w:r>
+        <w:rPr>
+          <w:rFonts w:ascii="Times New Roman" w:hAnsi="Times New Roman" w:cs="Times New Roman"/>
+          <w:sz w:val="24"/>
+          <w:szCs w:val="24"/>
+        </w:rPr>
+        <w:t xml:space="preserve"> </w:t>
       </w:r>
       <w:r>
         <w:rPr>
@@ -234,7 +396,63 @@
           <w:sz w:val="24"/>
           <w:szCs w:val="24"/>
         </w:rPr>
-        <w:t xml:space="preserve">is drawing the ball, the elevator, and one long platform to the scene. The ball starts offscreen and gets on the elevator when </w:t>
+        <w:t>includes</w:t>
+      </w:r>
+      <w:r>
+        <w:rPr>
+          <w:rFonts w:ascii="Times New Roman" w:hAnsi="Times New Roman" w:cs="Times New Roman"/>
+          <w:sz w:val="24"/>
+          <w:szCs w:val="24"/>
+        </w:rPr>
+        <w:t xml:space="preserve"> </w:t>
+      </w:r>
+      <w:r>
+        <w:rPr>
+          <w:rFonts w:ascii="Times New Roman" w:hAnsi="Times New Roman" w:cs="Times New Roman"/>
+          <w:sz w:val="24"/>
+          <w:szCs w:val="24"/>
+        </w:rPr>
+        <w:t>the</w:t>
+      </w:r>
+      <w:r>
+        <w:rPr>
+          <w:rFonts w:ascii="Times New Roman" w:hAnsi="Times New Roman" w:cs="Times New Roman"/>
+          <w:sz w:val="24"/>
+          <w:szCs w:val="24"/>
+        </w:rPr>
+        <w:t xml:space="preserve"> ball, the elevator, and one long platform. The ball starts offscreen and </w:t>
+      </w:r>
+      <w:r>
+        <w:rPr>
+          <w:rFonts w:ascii="Times New Roman" w:hAnsi="Times New Roman" w:cs="Times New Roman"/>
+          <w:sz w:val="24"/>
+          <w:szCs w:val="24"/>
+        </w:rPr>
+        <w:t>moves</w:t>
+      </w:r>
+      <w:r>
+        <w:rPr>
+          <w:rFonts w:ascii="Times New Roman" w:hAnsi="Times New Roman" w:cs="Times New Roman"/>
+          <w:sz w:val="24"/>
+          <w:szCs w:val="24"/>
+        </w:rPr>
+        <w:t xml:space="preserve"> on</w:t>
+      </w:r>
+      <w:r>
+        <w:rPr>
+          <w:rFonts w:ascii="Times New Roman" w:hAnsi="Times New Roman" w:cs="Times New Roman"/>
+          <w:sz w:val="24"/>
+          <w:szCs w:val="24"/>
+        </w:rPr>
+        <w:t>to</w:t>
+      </w:r>
+      <w:r>
+        <w:rPr>
+          <w:rFonts w:ascii="Times New Roman" w:hAnsi="Times New Roman" w:cs="Times New Roman"/>
+          <w:sz w:val="24"/>
+          <w:szCs w:val="24"/>
+        </w:rPr>
+        <w:t xml:space="preserve"> the elevator when </w:t>
       </w:r>
       <w:r>
         <w:rPr>
@@ -250,318 +468,525 @@
           <w:sz w:val="24"/>
           <w:szCs w:val="24"/>
         </w:rPr>
-        <w:t xml:space="preserve"> has reached the bottom of the screen. From there, the ball rides up the elevator to the top of the screen</w:t>
-      </w:r>
-      <w:r>
-        <w:rPr>
-          <w:rFonts w:ascii="Times New Roman" w:hAnsi="Times New Roman" w:cs="Times New Roman"/>
-          <w:sz w:val="24"/>
-          <w:szCs w:val="24"/>
-        </w:rPr>
-        <w:t xml:space="preserve">, where it then gets off and moves across the long platform to the right. This is where the ball currently stops. </w:t>
-      </w:r>
-      <w:r>
-        <w:rPr>
-          <w:rFonts w:ascii="Times New Roman" w:hAnsi="Times New Roman" w:cs="Times New Roman"/>
-          <w:sz w:val="24"/>
-          <w:szCs w:val="24"/>
-        </w:rPr>
-        <w:t>The goal is to keep moving the ball along a path that we will create where various forces will act on it until it reaches the exit, maybe somewhere near the bottom right of the screen.</w:t>
-      </w:r>
-      <w:r>
-        <w:rPr>
-          <w:rFonts w:ascii="Times New Roman" w:hAnsi="Times New Roman" w:cs="Times New Roman"/>
-          <w:sz w:val="24"/>
-          <w:szCs w:val="24"/>
-        </w:rPr>
-        <w:t xml:space="preserve"> We could also create multiple balls or objects that ride up the elevator with different forces being applied to them. </w:t>
-      </w:r>
-    </w:p>
-    <w:p>
-      <w:pPr>
-        <w:spacing w:line="360" w:lineRule="auto"/>
-        <w:rPr>
-          <w:rFonts w:ascii="Times New Roman" w:hAnsi="Times New Roman" w:cs="Times New Roman"/>
-          <w:b/>
-          <w:bCs/>
-          <w:sz w:val="24"/>
-          <w:szCs w:val="24"/>
-        </w:rPr>
-      </w:pPr>
-      <w:r>
-        <w:rPr>
-          <w:rFonts w:ascii="Times New Roman" w:hAnsi="Times New Roman" w:cs="Times New Roman"/>
-          <w:b/>
-          <w:bCs/>
-          <w:sz w:val="24"/>
-          <w:szCs w:val="24"/>
-          <w:u w:val="single"/>
-        </w:rPr>
-        <w:t>Computer Science Considerations:</w:t>
-      </w:r>
-      <w:r>
-        <w:rPr>
-          <w:rFonts w:ascii="Times New Roman" w:hAnsi="Times New Roman" w:cs="Times New Roman"/>
-          <w:b/>
-          <w:bCs/>
-          <w:sz w:val="24"/>
-          <w:szCs w:val="24"/>
-          <w:u w:val="single"/>
+        <w:t xml:space="preserve"> reache</w:t>
+      </w:r>
+      <w:r>
+        <w:rPr>
+          <w:rFonts w:ascii="Times New Roman" w:hAnsi="Times New Roman" w:cs="Times New Roman"/>
+          <w:sz w:val="24"/>
+          <w:szCs w:val="24"/>
+        </w:rPr>
+        <w:t>s</w:t>
+      </w:r>
+      <w:r>
+        <w:rPr>
+          <w:rFonts w:ascii="Times New Roman" w:hAnsi="Times New Roman" w:cs="Times New Roman"/>
+          <w:sz w:val="24"/>
+          <w:szCs w:val="24"/>
+        </w:rPr>
+        <w:t xml:space="preserve"> the bottom of the screen. From there, the ball rides up the elevator to the top of the screen</w:t>
+      </w:r>
+      <w:r>
+        <w:rPr>
+          <w:rFonts w:ascii="Times New Roman" w:hAnsi="Times New Roman" w:cs="Times New Roman"/>
+          <w:sz w:val="24"/>
+          <w:szCs w:val="24"/>
+        </w:rPr>
+        <w:t>, where it then gets off and moves across the long platform to the right. This is where the ball currently stops.</w:t>
+      </w:r>
+    </w:p>
+    <w:p>
+      <w:pPr>
+        <w:spacing w:line="360" w:lineRule="auto"/>
+        <w:rPr>
+          <w:rFonts w:ascii="Times New Roman" w:hAnsi="Times New Roman" w:cs="Times New Roman"/>
+          <w:b/>
+          <w:bCs/>
+          <w:sz w:val="24"/>
+          <w:szCs w:val="24"/>
+        </w:rPr>
+      </w:pPr>
+    </w:p>
+    <w:p>
+      <w:pPr>
+        <w:spacing w:line="360" w:lineRule="auto"/>
+        <w:rPr>
+          <w:rFonts w:ascii="Times New Roman" w:hAnsi="Times New Roman" w:cs="Times New Roman"/>
+          <w:b/>
+          <w:bCs/>
+          <w:sz w:val="24"/>
+          <w:szCs w:val="24"/>
+          <w:u w:val="single"/>
+        </w:rPr>
+      </w:pPr>
+    </w:p>
+    <w:p>
+      <w:pPr>
+        <w:spacing w:line="360" w:lineRule="auto"/>
+        <w:rPr>
+          <w:rFonts w:ascii="Times New Roman" w:hAnsi="Times New Roman" w:cs="Times New Roman"/>
+          <w:b/>
+          <w:bCs/>
+          <w:sz w:val="24"/>
+          <w:szCs w:val="24"/>
+          <w:u w:val="single"/>
+        </w:rPr>
+      </w:pPr>
+    </w:p>
+    <w:p>
+      <w:pPr>
+        <w:spacing w:line="360" w:lineRule="auto"/>
+        <w:rPr>
+          <w:rFonts w:ascii="Times New Roman" w:hAnsi="Times New Roman" w:cs="Times New Roman"/>
+          <w:b/>
+          <w:bCs/>
+          <w:sz w:val="24"/>
+          <w:szCs w:val="24"/>
+          <w:u w:val="single"/>
+        </w:rPr>
+      </w:pPr>
+    </w:p>
+    <w:p>
+      <w:pPr>
+        <w:spacing w:line="360" w:lineRule="auto"/>
+        <w:rPr>
+          <w:rFonts w:ascii="Times New Roman" w:hAnsi="Times New Roman" w:cs="Times New Roman"/>
+          <w:b/>
+          <w:bCs/>
+          <w:sz w:val="24"/>
+          <w:szCs w:val="24"/>
+          <w:u w:val="single"/>
+        </w:rPr>
+      </w:pPr>
+    </w:p>
+    <w:p>
+      <w:pPr>
+        <w:spacing w:line="360" w:lineRule="auto"/>
+        <w:rPr>
+          <w:rFonts w:ascii="Times New Roman" w:hAnsi="Times New Roman" w:cs="Times New Roman"/>
+          <w:b/>
+          <w:bCs/>
+          <w:sz w:val="24"/>
+          <w:szCs w:val="24"/>
+          <w:u w:val="single"/>
+        </w:rPr>
+      </w:pPr>
+    </w:p>
+    <w:p>
+      <w:pPr>
+        <w:spacing w:line="360" w:lineRule="auto"/>
+        <w:rPr>
+          <w:rFonts w:ascii="Times New Roman" w:hAnsi="Times New Roman" w:cs="Times New Roman"/>
+          <w:b/>
+          <w:bCs/>
+          <w:sz w:val="24"/>
+          <w:szCs w:val="24"/>
+          <w:u w:val="single"/>
+        </w:rPr>
+      </w:pPr>
+    </w:p>
+    <w:p>
+      <w:pPr>
+        <w:spacing w:line="360" w:lineRule="auto"/>
+        <w:rPr>
+          <w:rFonts w:ascii="Times New Roman" w:hAnsi="Times New Roman" w:cs="Times New Roman"/>
+          <w:b/>
+          <w:bCs/>
+          <w:sz w:val="24"/>
+          <w:szCs w:val="24"/>
+          <w:u w:val="single"/>
+        </w:rPr>
+      </w:pPr>
+    </w:p>
+    <w:p>
+      <w:pPr>
+        <w:spacing w:line="360" w:lineRule="auto"/>
+        <w:rPr>
+          <w:rFonts w:ascii="Times New Roman" w:hAnsi="Times New Roman" w:cs="Times New Roman"/>
+          <w:b/>
+          <w:bCs/>
+          <w:sz w:val="24"/>
+          <w:szCs w:val="24"/>
+          <w:u w:val="single"/>
+        </w:rPr>
+      </w:pPr>
+      <w:r>
+        <w:rPr>
+          <w:rFonts w:ascii="Times New Roman" w:hAnsi="Times New Roman" w:cs="Times New Roman"/>
+          <w:b/>
+          <w:bCs/>
+          <w:sz w:val="24"/>
+          <w:szCs w:val="24"/>
+          <w:u w:val="single"/>
+        </w:rPr>
+        <w:lastRenderedPageBreak/>
+        <w:t>Necessary Classes:</w:t>
+      </w:r>
+    </w:p>
+    <w:p>
+      <w:pPr>
+        <w:spacing w:line="360" w:lineRule="auto"/>
+        <w:rPr>
+          <w:rFonts w:ascii="Times New Roman" w:hAnsi="Times New Roman" w:cs="Times New Roman"/>
+          <w:sz w:val="24"/>
+          <w:szCs w:val="24"/>
+        </w:rPr>
+      </w:pPr>
+      <w:r>
+        <w:rPr>
+          <w:rFonts w:ascii="Times New Roman" w:hAnsi="Times New Roman" w:cs="Times New Roman"/>
+          <w:sz w:val="24"/>
+          <w:szCs w:val="24"/>
+        </w:rPr>
+        <w:t xml:space="preserve">Currently we have the Main class and the Ball class. </w:t>
+      </w:r>
+      <w:r>
+        <w:rPr>
+          <w:rFonts w:ascii="Times New Roman" w:hAnsi="Times New Roman" w:cs="Times New Roman"/>
+          <w:sz w:val="24"/>
+          <w:szCs w:val="24"/>
+        </w:rPr>
+        <w:t>We plan on introducing a Platform class and an Obstacle class for objects that will collide with and affect the ball.</w:t>
+      </w:r>
+    </w:p>
+    <w:p>
+      <w:pPr>
+        <w:spacing w:line="360" w:lineRule="auto"/>
+        <w:rPr>
+          <w:rFonts w:ascii="Times New Roman" w:hAnsi="Times New Roman" w:cs="Times New Roman"/>
+          <w:sz w:val="24"/>
+          <w:szCs w:val="24"/>
+        </w:rPr>
+      </w:pPr>
+    </w:p>
+    <w:p>
+      <w:pPr>
+        <w:spacing w:line="360" w:lineRule="auto"/>
+        <w:rPr>
+          <w:rFonts w:ascii="Times New Roman" w:hAnsi="Times New Roman" w:cs="Times New Roman"/>
+          <w:b/>
+          <w:bCs/>
+          <w:sz w:val="24"/>
+          <w:szCs w:val="24"/>
+          <w:u w:val="single"/>
+        </w:rPr>
+      </w:pPr>
+      <w:r>
+        <w:rPr>
+          <w:rFonts w:ascii="Times New Roman" w:hAnsi="Times New Roman" w:cs="Times New Roman"/>
+          <w:b/>
+          <w:bCs/>
+          <w:sz w:val="24"/>
+          <w:szCs w:val="24"/>
+          <w:u w:val="single"/>
+        </w:rPr>
+        <w:t>UML Diagram:</w:t>
+      </w:r>
+    </w:p>
+    <w:p>
+      <w:pPr>
+        <w:spacing w:line="360" w:lineRule="auto"/>
+        <w:jc w:val="center"/>
+        <w:rPr>
+          <w:rFonts w:ascii="Times New Roman" w:hAnsi="Times New Roman" w:cs="Times New Roman"/>
+          <w:sz w:val="24"/>
+          <w:szCs w:val="24"/>
+        </w:rPr>
+      </w:pPr>
+      <w:r>
+        <w:rPr>
+          <w:rFonts w:ascii="Times New Roman" w:hAnsi="Times New Roman" w:cs="Times New Roman"/>
+          <w:noProof/>
+          <w:sz w:val="24"/>
+          <w:szCs w:val="24"/>
+        </w:rPr>
+        <w:drawing>
+          <wp:inline distT="0" distB="0" distL="0" distR="0" wp14:anchorId="318B46AC" wp14:editId="71B240A5">
+            <wp:extent cx="5943600" cy="1409700"/>
+            <wp:effectExtent l="0" t="0" r="0" b="0"/>
+            <wp:docPr id="1" name="Picture 1" descr="Graphical user interface&#10;&#10;Description automatically generated"/>
+            <wp:cNvGraphicFramePr>
+              <a:graphicFrameLocks xmlns:a="http://schemas.openxmlformats.org/drawingml/2006/main" noChangeAspect="1"/>
+            </wp:cNvGraphicFramePr>
+            <a:graphic xmlns:a="http://schemas.openxmlformats.org/drawingml/2006/main">
+              <a:graphicData uri="http://schemas.openxmlformats.org/drawingml/2006/picture">
+                <pic:pic xmlns:pic="http://schemas.openxmlformats.org/drawingml/2006/picture">
+                  <pic:nvPicPr>
+                    <pic:cNvPr id="1" name="Picture 1" descr="Graphical user interface&#10;&#10;Description automatically generated"/>
+                    <pic:cNvPicPr/>
+                  </pic:nvPicPr>
+                  <pic:blipFill>
+                    <a:blip r:embed="rId4">
+                      <a:extLst>
+                        <a:ext uri="{28A0092B-C50C-407E-A947-70E740481C1C}">
+                          <a14:useLocalDpi xmlns:a14="http://schemas.microsoft.com/office/drawing/2010/main" val="0"/>
+                        </a:ext>
+                      </a:extLst>
+                    </a:blip>
+                    <a:stretch>
+                      <a:fillRect/>
+                    </a:stretch>
+                  </pic:blipFill>
+                  <pic:spPr>
+                    <a:xfrm>
+                      <a:off x="0" y="0"/>
+                      <a:ext cx="5943600" cy="1409700"/>
+                    </a:xfrm>
+                    <a:prstGeom prst="rect">
+                      <a:avLst/>
+                    </a:prstGeom>
+                  </pic:spPr>
+                </pic:pic>
+              </a:graphicData>
+            </a:graphic>
+          </wp:inline>
+        </w:drawing>
+      </w:r>
+    </w:p>
+    <w:p>
+      <w:pPr>
+        <w:spacing w:line="360" w:lineRule="auto"/>
+        <w:rPr>
+          <w:rFonts w:ascii="Times New Roman" w:hAnsi="Times New Roman" w:cs="Times New Roman"/>
+          <w:sz w:val="24"/>
+          <w:szCs w:val="24"/>
+        </w:rPr>
+      </w:pPr>
+    </w:p>
+    <w:p>
+      <w:pPr>
+        <w:spacing w:line="360" w:lineRule="auto"/>
+        <w:rPr>
+          <w:rFonts w:ascii="Times New Roman" w:hAnsi="Times New Roman" w:cs="Times New Roman"/>
+          <w:b/>
+          <w:bCs/>
+          <w:sz w:val="24"/>
+          <w:szCs w:val="24"/>
+          <w:u w:val="single"/>
+        </w:rPr>
+      </w:pPr>
+      <w:r>
+        <w:rPr>
+          <w:rFonts w:ascii="Times New Roman" w:hAnsi="Times New Roman" w:cs="Times New Roman"/>
+          <w:b/>
+          <w:bCs/>
+          <w:sz w:val="24"/>
+          <w:szCs w:val="24"/>
+          <w:u w:val="single"/>
+        </w:rPr>
+        <w:t>Work Breakdown:</w:t>
+      </w:r>
+    </w:p>
+    <w:p>
+      <w:pPr>
+        <w:spacing w:line="360" w:lineRule="auto"/>
+        <w:rPr>
+          <w:rFonts w:ascii="Times New Roman" w:hAnsi="Times New Roman" w:cs="Times New Roman"/>
+          <w:sz w:val="24"/>
+          <w:szCs w:val="24"/>
+        </w:rPr>
+      </w:pPr>
+      <w:r>
+        <w:rPr>
+          <w:rFonts w:ascii="Times New Roman" w:hAnsi="Times New Roman" w:cs="Times New Roman"/>
+          <w:sz w:val="24"/>
+          <w:szCs w:val="24"/>
+        </w:rPr>
+        <w:t xml:space="preserve">The following </w:t>
+      </w:r>
+      <w:r>
+        <w:rPr>
+          <w:rFonts w:ascii="Times New Roman" w:hAnsi="Times New Roman" w:cs="Times New Roman"/>
+          <w:sz w:val="24"/>
+          <w:szCs w:val="24"/>
+        </w:rPr>
+        <w:t xml:space="preserve">list breaks down the </w:t>
+      </w:r>
+      <w:r>
+        <w:rPr>
+          <w:rFonts w:ascii="Times New Roman" w:hAnsi="Times New Roman" w:cs="Times New Roman"/>
+          <w:sz w:val="24"/>
+          <w:szCs w:val="24"/>
+        </w:rPr>
+        <w:t>classes</w:t>
+      </w:r>
+      <w:r>
+        <w:rPr>
+          <w:rFonts w:ascii="Times New Roman" w:hAnsi="Times New Roman" w:cs="Times New Roman"/>
+          <w:sz w:val="24"/>
+          <w:szCs w:val="24"/>
+        </w:rPr>
+        <w:t>/objects</w:t>
+      </w:r>
+      <w:r>
+        <w:rPr>
+          <w:rFonts w:ascii="Times New Roman" w:hAnsi="Times New Roman" w:cs="Times New Roman"/>
+          <w:sz w:val="24"/>
+          <w:szCs w:val="24"/>
+        </w:rPr>
+        <w:t xml:space="preserve"> each group member</w:t>
+      </w:r>
+      <w:r>
+        <w:rPr>
+          <w:rFonts w:ascii="Times New Roman" w:hAnsi="Times New Roman" w:cs="Times New Roman"/>
+          <w:sz w:val="24"/>
+          <w:szCs w:val="24"/>
+        </w:rPr>
+        <w:t xml:space="preserve"> is working on</w:t>
+      </w:r>
+      <w:r>
+        <w:rPr>
+          <w:rFonts w:ascii="Times New Roman" w:hAnsi="Times New Roman" w:cs="Times New Roman"/>
+          <w:sz w:val="24"/>
+          <w:szCs w:val="24"/>
+        </w:rPr>
+        <w:t>:</w:t>
+      </w:r>
+    </w:p>
+    <w:p>
+      <w:pPr>
+        <w:spacing w:line="360" w:lineRule="auto"/>
+        <w:rPr>
+          <w:rFonts w:ascii="Times New Roman" w:hAnsi="Times New Roman" w:cs="Times New Roman"/>
+          <w:sz w:val="24"/>
+          <w:szCs w:val="24"/>
+        </w:rPr>
+      </w:pPr>
+      <w:r>
+        <w:rPr>
+          <w:rFonts w:ascii="Times New Roman" w:hAnsi="Times New Roman" w:cs="Times New Roman"/>
+          <w:sz w:val="24"/>
+          <w:szCs w:val="24"/>
+        </w:rPr>
+        <w:t xml:space="preserve">Alex: </w:t>
+      </w:r>
+      <w:r>
+        <w:rPr>
+          <w:rFonts w:ascii="Times New Roman" w:hAnsi="Times New Roman" w:cs="Times New Roman"/>
+          <w:sz w:val="24"/>
+          <w:szCs w:val="24"/>
+        </w:rPr>
+        <w:t>Obstacle, Integration</w:t>
+      </w:r>
+    </w:p>
+    <w:p>
+      <w:pPr>
+        <w:spacing w:line="360" w:lineRule="auto"/>
+        <w:rPr>
+          <w:rFonts w:ascii="Times New Roman" w:hAnsi="Times New Roman" w:cs="Times New Roman"/>
+          <w:sz w:val="24"/>
+          <w:szCs w:val="24"/>
+        </w:rPr>
+      </w:pPr>
+      <w:r>
+        <w:rPr>
+          <w:rFonts w:ascii="Times New Roman" w:hAnsi="Times New Roman" w:cs="Times New Roman"/>
+          <w:sz w:val="24"/>
+          <w:szCs w:val="24"/>
+        </w:rPr>
+        <w:t xml:space="preserve">Albert: </w:t>
+      </w:r>
+      <w:r>
+        <w:rPr>
+          <w:rFonts w:ascii="Times New Roman" w:hAnsi="Times New Roman" w:cs="Times New Roman"/>
+          <w:sz w:val="24"/>
+          <w:szCs w:val="24"/>
+        </w:rPr>
+        <w:t>Ball, Main</w:t>
+      </w:r>
+    </w:p>
+    <w:p>
+      <w:pPr>
+        <w:spacing w:line="360" w:lineRule="auto"/>
+        <w:rPr>
+          <w:rFonts w:ascii="Times New Roman" w:hAnsi="Times New Roman" w:cs="Times New Roman"/>
+          <w:sz w:val="24"/>
+          <w:szCs w:val="24"/>
+        </w:rPr>
+      </w:pPr>
+      <w:r>
+        <w:rPr>
+          <w:rFonts w:ascii="Times New Roman" w:hAnsi="Times New Roman" w:cs="Times New Roman"/>
+          <w:sz w:val="24"/>
+          <w:szCs w:val="24"/>
+        </w:rPr>
+        <w:t xml:space="preserve">Amar: </w:t>
+      </w:r>
+      <w:r>
+        <w:rPr>
+          <w:rFonts w:ascii="Times New Roman" w:hAnsi="Times New Roman" w:cs="Times New Roman"/>
+          <w:sz w:val="24"/>
+          <w:szCs w:val="24"/>
+        </w:rPr>
+        <w:t>Platform, Main</w:t>
+      </w:r>
+    </w:p>
+    <w:p>
+      <w:pPr>
+        <w:spacing w:line="360" w:lineRule="auto"/>
+        <w:rPr>
+          <w:rFonts w:ascii="Times New Roman" w:hAnsi="Times New Roman" w:cs="Times New Roman"/>
+          <w:sz w:val="24"/>
+          <w:szCs w:val="24"/>
+        </w:rPr>
+      </w:pPr>
+    </w:p>
+    <w:p>
+      <w:pPr>
+        <w:spacing w:line="360" w:lineRule="auto"/>
+        <w:rPr>
+          <w:rFonts w:ascii="Times New Roman" w:hAnsi="Times New Roman" w:cs="Times New Roman"/>
+          <w:b/>
+          <w:bCs/>
+          <w:sz w:val="24"/>
+          <w:szCs w:val="24"/>
+          <w:u w:val="single"/>
+        </w:rPr>
+      </w:pPr>
+      <w:r>
+        <w:rPr>
+          <w:rFonts w:ascii="Times New Roman" w:hAnsi="Times New Roman" w:cs="Times New Roman"/>
+          <w:b/>
+          <w:bCs/>
+          <w:sz w:val="24"/>
+          <w:szCs w:val="24"/>
+          <w:u w:val="single"/>
+        </w:rPr>
+        <w:t>Plan Moving Forward:</w:t>
+      </w:r>
+    </w:p>
+    <w:p>
+      <w:pPr>
+        <w:spacing w:line="360" w:lineRule="auto"/>
+        <w:rPr>
+          <w:rFonts w:ascii="Times New Roman" w:hAnsi="Times New Roman" w:cs="Times New Roman"/>
+          <w:sz w:val="24"/>
+          <w:szCs w:val="24"/>
+        </w:rPr>
+      </w:pPr>
+      <w:r>
+        <w:rPr>
+          <w:rFonts w:ascii="Times New Roman" w:hAnsi="Times New Roman" w:cs="Times New Roman"/>
+          <w:sz w:val="24"/>
+          <w:szCs w:val="24"/>
+        </w:rPr>
+        <w:t>Moving forward, we need to incorporate the remaining forces that act on the ball. Gravity already acts on the ball, but we need to include various spring forces along the platform, as well as interactions between the ball and obstacles that appear when the user presses their mouse.</w:t>
+      </w:r>
+      <w:r>
+        <w:rPr>
+          <w:rFonts w:ascii="Times New Roman" w:hAnsi="Times New Roman" w:cs="Times New Roman"/>
+          <w:sz w:val="24"/>
+          <w:szCs w:val="24"/>
+        </w:rPr>
+        <w:t xml:space="preserve"> Once we integrate all these components, our work will be ready for submission.</w:t>
+      </w:r>
+      <w:r>
+        <w:rPr>
+          <w:rFonts w:ascii="Times New Roman" w:hAnsi="Times New Roman" w:cs="Times New Roman"/>
+          <w:sz w:val="24"/>
+          <w:szCs w:val="24"/>
         </w:rPr>
         <w:t xml:space="preserve"> </w:t>
-      </w:r>
-      <w:r>
-        <w:rPr>
-          <w:rFonts w:ascii="Times New Roman" w:hAnsi="Times New Roman" w:cs="Times New Roman"/>
-          <w:b/>
-          <w:bCs/>
-          <w:sz w:val="24"/>
-          <w:szCs w:val="24"/>
-        </w:rPr>
-        <w:t>UML Diagram Below</w:t>
-      </w:r>
-    </w:p>
-    <w:p>
-      <w:pPr>
-        <w:spacing w:line="360" w:lineRule="auto"/>
-        <w:rPr>
-          <w:rFonts w:ascii="Times New Roman" w:hAnsi="Times New Roman" w:cs="Times New Roman"/>
-          <w:b/>
-          <w:bCs/>
-          <w:sz w:val="24"/>
-          <w:szCs w:val="24"/>
-        </w:rPr>
-      </w:pPr>
-    </w:p>
-    <w:p>
-      <w:pPr>
-        <w:spacing w:line="360" w:lineRule="auto"/>
-        <w:rPr>
-          <w:rFonts w:ascii="Times New Roman" w:hAnsi="Times New Roman" w:cs="Times New Roman"/>
-          <w:b/>
-          <w:bCs/>
-          <w:sz w:val="24"/>
-          <w:szCs w:val="24"/>
-          <w:u w:val="single"/>
-        </w:rPr>
-      </w:pPr>
-      <w:r>
-        <w:rPr>
-          <w:rFonts w:ascii="Times New Roman" w:hAnsi="Times New Roman" w:cs="Times New Roman"/>
-          <w:b/>
-          <w:bCs/>
-          <w:sz w:val="24"/>
-          <w:szCs w:val="24"/>
-          <w:u w:val="single"/>
-        </w:rPr>
-        <w:t>Necessary Classes:</w:t>
-      </w:r>
-    </w:p>
-    <w:p>
-      <w:pPr>
-        <w:spacing w:line="360" w:lineRule="auto"/>
-        <w:rPr>
-          <w:rFonts w:ascii="Times New Roman" w:hAnsi="Times New Roman" w:cs="Times New Roman"/>
-          <w:sz w:val="24"/>
-          <w:szCs w:val="24"/>
-        </w:rPr>
-      </w:pPr>
-      <w:r>
-        <w:rPr>
-          <w:rFonts w:ascii="Times New Roman" w:hAnsi="Times New Roman" w:cs="Times New Roman"/>
-          <w:sz w:val="24"/>
-          <w:szCs w:val="24"/>
-        </w:rPr>
-        <w:t xml:space="preserve">Currently we have the Main class and the Ball class. </w:t>
-      </w:r>
-    </w:p>
-    <w:p>
-      <w:pPr>
-        <w:spacing w:line="360" w:lineRule="auto"/>
-        <w:rPr>
-          <w:rFonts w:ascii="Times New Roman" w:hAnsi="Times New Roman" w:cs="Times New Roman"/>
-          <w:b/>
-          <w:bCs/>
-          <w:sz w:val="24"/>
-          <w:szCs w:val="24"/>
-          <w:u w:val="single"/>
-        </w:rPr>
-      </w:pPr>
-      <w:r>
-        <w:rPr>
-          <w:rFonts w:ascii="Times New Roman" w:hAnsi="Times New Roman" w:cs="Times New Roman"/>
-          <w:b/>
-          <w:bCs/>
-          <w:sz w:val="24"/>
-          <w:szCs w:val="24"/>
-          <w:u w:val="single"/>
-        </w:rPr>
-        <w:t>Work Breakdown:</w:t>
-      </w:r>
-    </w:p>
-    <w:p>
-      <w:pPr>
-        <w:spacing w:line="360" w:lineRule="auto"/>
-        <w:rPr>
-          <w:rFonts w:ascii="Times New Roman" w:hAnsi="Times New Roman" w:cs="Times New Roman"/>
-          <w:sz w:val="24"/>
-          <w:szCs w:val="24"/>
-        </w:rPr>
-      </w:pPr>
-      <w:r>
-        <w:rPr>
-          <w:rFonts w:ascii="Times New Roman" w:hAnsi="Times New Roman" w:cs="Times New Roman"/>
-          <w:sz w:val="24"/>
-          <w:szCs w:val="24"/>
-        </w:rPr>
-        <w:t xml:space="preserve">The following </w:t>
-      </w:r>
-      <w:r>
-        <w:rPr>
-          <w:rFonts w:ascii="Times New Roman" w:hAnsi="Times New Roman" w:cs="Times New Roman"/>
-          <w:sz w:val="24"/>
-          <w:szCs w:val="24"/>
-        </w:rPr>
-        <w:t xml:space="preserve">list breaks down the </w:t>
-      </w:r>
-      <w:r>
-        <w:rPr>
-          <w:rFonts w:ascii="Times New Roman" w:hAnsi="Times New Roman" w:cs="Times New Roman"/>
-          <w:sz w:val="24"/>
-          <w:szCs w:val="24"/>
-        </w:rPr>
-        <w:t>classes</w:t>
-      </w:r>
-      <w:r>
-        <w:rPr>
-          <w:rFonts w:ascii="Times New Roman" w:hAnsi="Times New Roman" w:cs="Times New Roman"/>
-          <w:sz w:val="24"/>
-          <w:szCs w:val="24"/>
-        </w:rPr>
-        <w:t xml:space="preserve"> each group member</w:t>
-      </w:r>
-      <w:r>
-        <w:rPr>
-          <w:rFonts w:ascii="Times New Roman" w:hAnsi="Times New Roman" w:cs="Times New Roman"/>
-          <w:sz w:val="24"/>
-          <w:szCs w:val="24"/>
-        </w:rPr>
-        <w:t xml:space="preserve"> is working on</w:t>
-      </w:r>
-      <w:r>
-        <w:rPr>
-          <w:rFonts w:ascii="Times New Roman" w:hAnsi="Times New Roman" w:cs="Times New Roman"/>
-          <w:sz w:val="24"/>
-          <w:szCs w:val="24"/>
-        </w:rPr>
-        <w:t>:</w:t>
-      </w:r>
-    </w:p>
-    <w:p>
-      <w:pPr>
-        <w:spacing w:line="360" w:lineRule="auto"/>
-        <w:rPr>
-          <w:rFonts w:ascii="Times New Roman" w:hAnsi="Times New Roman" w:cs="Times New Roman"/>
-          <w:sz w:val="24"/>
-          <w:szCs w:val="24"/>
-        </w:rPr>
-      </w:pPr>
-      <w:r>
-        <w:rPr>
-          <w:rFonts w:ascii="Times New Roman" w:hAnsi="Times New Roman" w:cs="Times New Roman"/>
-          <w:sz w:val="24"/>
-          <w:szCs w:val="24"/>
-        </w:rPr>
-        <w:t xml:space="preserve">Alex: </w:t>
-      </w:r>
-    </w:p>
-    <w:p>
-      <w:pPr>
-        <w:spacing w:line="360" w:lineRule="auto"/>
-        <w:rPr>
-          <w:rFonts w:ascii="Times New Roman" w:hAnsi="Times New Roman" w:cs="Times New Roman"/>
-          <w:sz w:val="24"/>
-          <w:szCs w:val="24"/>
-        </w:rPr>
-      </w:pPr>
-      <w:r>
-        <w:rPr>
-          <w:rFonts w:ascii="Times New Roman" w:hAnsi="Times New Roman" w:cs="Times New Roman"/>
-          <w:sz w:val="24"/>
-          <w:szCs w:val="24"/>
-        </w:rPr>
-        <w:lastRenderedPageBreak/>
-        <w:t xml:space="preserve">Albert: </w:t>
-      </w:r>
-    </w:p>
-    <w:p>
-      <w:pPr>
-        <w:spacing w:line="360" w:lineRule="auto"/>
-        <w:rPr>
-          <w:rFonts w:ascii="Times New Roman" w:hAnsi="Times New Roman" w:cs="Times New Roman"/>
-          <w:sz w:val="24"/>
-          <w:szCs w:val="24"/>
-        </w:rPr>
-      </w:pPr>
-      <w:r>
-        <w:rPr>
-          <w:rFonts w:ascii="Times New Roman" w:hAnsi="Times New Roman" w:cs="Times New Roman"/>
-          <w:sz w:val="24"/>
-          <w:szCs w:val="24"/>
-        </w:rPr>
-        <w:t xml:space="preserve">Amar: </w:t>
-      </w:r>
-    </w:p>
-    <w:p>
-      <w:pPr>
-        <w:spacing w:line="360" w:lineRule="auto"/>
-        <w:rPr>
-          <w:rFonts w:ascii="Times New Roman" w:hAnsi="Times New Roman" w:cs="Times New Roman"/>
-          <w:sz w:val="24"/>
-          <w:szCs w:val="24"/>
-        </w:rPr>
-      </w:pPr>
-    </w:p>
-    <w:p>
-      <w:pPr>
-        <w:spacing w:line="360" w:lineRule="auto"/>
-        <w:rPr>
-          <w:rFonts w:ascii="Times New Roman" w:hAnsi="Times New Roman" w:cs="Times New Roman"/>
-          <w:b/>
-          <w:bCs/>
-          <w:sz w:val="24"/>
-          <w:szCs w:val="24"/>
-          <w:u w:val="single"/>
-        </w:rPr>
-      </w:pPr>
-      <w:r>
-        <w:rPr>
-          <w:rFonts w:ascii="Times New Roman" w:hAnsi="Times New Roman" w:cs="Times New Roman"/>
-          <w:b/>
-          <w:bCs/>
-          <w:sz w:val="24"/>
-          <w:szCs w:val="24"/>
-          <w:u w:val="single"/>
-        </w:rPr>
-        <w:t>Plan Moving Forward:</w:t>
-      </w:r>
-    </w:p>
-    <w:p>
-      <w:pPr>
-        <w:spacing w:line="360" w:lineRule="auto"/>
-        <w:rPr>
-          <w:rFonts w:ascii="Times New Roman" w:hAnsi="Times New Roman" w:cs="Times New Roman"/>
-          <w:sz w:val="24"/>
-          <w:szCs w:val="24"/>
-        </w:rPr>
-      </w:pPr>
-      <w:r>
-        <w:rPr>
-          <w:rFonts w:ascii="Times New Roman" w:hAnsi="Times New Roman" w:cs="Times New Roman"/>
-          <w:sz w:val="24"/>
-          <w:szCs w:val="24"/>
-        </w:rPr>
-        <w:t xml:space="preserve">We want to continue moving the ball along the path that we will create and continue introducing different types of forces to act on the ball. The ball will eventually make its way to the bottom right corner of the screen where it will disappear offscreen and restart getting on the elevator. We are also planning to create multiple balls of various masses or different objects altogether so the forces being applied to them differ from the first ball. </w:t>
       </w:r>
     </w:p>
     <w:sectPr>

</xml_diff>